<commit_message>
Reset slug line count variable
</commit_message>
<xml_diff>
--- a/Core/example.docx
+++ b/Core/example.docx
@@ -19,7 +19,7 @@
           <w:sz w:val="24"/>
           <w:b/>
         </w:rPr>
-        <w:t>420	EXT. TATOOINE - DESERT - LARS HOMESTEAD - AFTERNOON   420</w:t>
+        <w:t>1	EXT. TATOOINE - DESERT - LARS HOMESTEAD - AFTERNOON     1</w:t>
       </w:r>
     </w:p>
     <w:p>
@@ -1767,7 +1767,7 @@
           <w:sz w:val="24"/>
           <w:b/>
         </w:rPr>
-        <w:t>421	INT. LARS HOMESTEAD - GARAGE AREA - LATE AFTERNOON    421</w:t>
+        <w:t>2	INT. LARS HOMESTEAD - GARAGE AREA - LATE AFTERNOON      2</w:t>
       </w:r>
     </w:p>
     <w:p>
@@ -4641,8 +4641,6 @@
       <w:pgMar w:top="1440" w:right="1440" w:bottom="1440" w:left="1440" w:header="851" w:footer="992" w:gutter="0"/>
       <w:cols w:space="425"/>
       <w:docGrid w:type="lines" w:linePitch="312"/>
-      <w:footerReference r:id="rId1" w:type="default"/>
-      <w:pgNumType w:fmt="decimal" w:start="1"/>
     </w:sectPr>
   </w:body>
 </w:document>

</xml_diff>